<commit_message>
New translations email 3 [template] partner email – list of travel documents.docx (Korean)
</commit_message>
<xml_diff>
--- a/public/email/crowdin/translations/ko/Email 3 [TEMPLATE] Partner email – list of travel documents.docx
+++ b/public/email/crowdin/translations/ko/Email 3 [TEMPLATE] Partner email – list of travel documents.docx
@@ -45,7 +45,7 @@
         <w:pStyle w:val="P68B1DB1-Normal2"/>
       </w:pPr>
       <w:r>
-        <w:t>English</w:t>
+        <w:t>영어</w:t>
       </w:r>
     </w:p>
     <w:p/>
@@ -225,7 +225,7 @@
     <w:p/>
     <w:p>
       <w:r>
-        <w:t xml:space="preserve">To confirm your registration, we would require you and one guest of your choice to provide us with:</w:t>
+        <w:t xml:space="preserve">등록을 확정하기 위해서는 귀하와 귀하께서 선택하신 게스트께서 다음을 제공하셔야 합니다:</w:t>
       </w:r>
     </w:p>
     <w:p>
@@ -274,7 +274,7 @@
         </w:rPr>
       </w:pPr>
       <w:r>
-        <w:t xml:space="preserve">A scanned copy of your international passports</w:t>
+        <w:t xml:space="preserve">국제 여권 스캔 사본</w:t>
       </w:r>
     </w:p>
     <w:p>
@@ -290,7 +290,7 @@
         </w:rPr>
       </w:pPr>
       <w:r>
-        <w:t xml:space="preserve">Covid-19 vaccination certificates</w:t>
+        <w:t xml:space="preserve">코로나 19 예방접종 증명서</w:t>
       </w:r>
       <w:commentRangeEnd w:id="0"/>
       <w:r>
@@ -372,7 +372,7 @@
         <w:ind w:left="0" w:firstLine="0"/>
       </w:pPr>
       <w:r>
-        <w:t xml:space="preserve">Your country manager will be in touch to confirm your booking or request any other relevant details. </w:t>
+        <w:t xml:space="preserve">귀하의 국가 담당자가 예약 확정 및 기타 관련 세부 정보를 요청하기 위해 연락드릴 예정입니다. </w:t>
       </w:r>
     </w:p>
     <w:p>
@@ -380,7 +380,7 @@
         <w:spacing w:before="200" w:lineRule="auto"/>
       </w:pPr>
       <w:r>
-        <w:t xml:space="preserve">Our event package offers you and your guest: </w:t>
+        <w:t xml:space="preserve">당사의 행사 패키지는 여러분과 여러분의 게스트에게 다음과 같은 혜택을 제공해 드립니다: </w:t>
       </w:r>
     </w:p>
     <w:p>
@@ -394,7 +394,7 @@
       </w:pPr>
       <w:commentRangeStart w:id="3"/>
       <w:r>
-        <w:t xml:space="preserve">Flight tickets </w:t>
+        <w:t xml:space="preserve">항공권 </w:t>
       </w:r>
     </w:p>
     <w:p>
@@ -407,7 +407,7 @@
         <w:ind w:left="720" w:hanging="360"/>
       </w:pPr>
       <w:r>
-        <w:t xml:space="preserve">Travel insurance </w:t>
+        <w:t xml:space="preserve">여행자 보험 </w:t>
       </w:r>
     </w:p>
     <w:p>
@@ -420,7 +420,7 @@
         <w:ind w:left="720" w:hanging="360"/>
       </w:pPr>
       <w:r>
-        <w:t xml:space="preserve">Airport – Hotel – Airport transfer </w:t>
+        <w:t xml:space="preserve">공항 – 호텔 – 공항 교통편 </w:t>
       </w:r>
     </w:p>
     <w:p>
@@ -437,7 +437,7 @@
         <w:pStyle w:val="P68B1DB1-Normal4"/>
       </w:pPr>
       <w:r>
-        <w:t xml:space="preserve">One hotel room for you and your guest / Two hotel rooms for you and your guest</w:t>
+        <w:t xml:space="preserve">귀하 및 귀하의 손님을 위한 호텔 객실 1개 / 귀하 및 귀하의 손님 개개인을 위한 호텔 객실 2개</w:t>
       </w:r>
     </w:p>
     <w:p>
@@ -500,7 +500,7 @@
         <w:ind w:left="720" w:hanging="360"/>
       </w:pPr>
       <w:r>
-        <w:t xml:space="preserve">Meals (Breakfast, lunch, and dinner)</w:t>
+        <w:t xml:space="preserve">식사 (아침, 점심, 저녁)</w:t>
       </w:r>
     </w:p>
     <w:p>
@@ -534,7 +534,7 @@
         <w:ind w:left="0" w:firstLine="0"/>
       </w:pPr>
       <w:r>
-        <w:t xml:space="preserve">We will send you a confirmation letter before your departure date with the event agenda and information about your flights, transportation, and accommodation. </w:t>
+        <w:t xml:space="preserve">출발일 전에 행사 안건과 항공편, 교통편, 숙박 시설에 대한 정보가 포함된 확인서를 보내드리겠습니다. </w:t>
       </w:r>
     </w:p>
     <w:p>
@@ -624,7 +624,7 @@
         <w:ind w:left="0" w:firstLine="0"/>
       </w:pPr>
       <w:r>
-        <w:t xml:space="preserve">We look forward to seeing you soon.</w:t>
+        <w:t xml:space="preserve">곧 만나 뵙기를 기대합니다.</w:t>
       </w:r>
     </w:p>
     <w:sectPr>

</xml_diff>